<commit_message>
version finale doc cadrage
</commit_message>
<xml_diff>
--- a/Document de cadrage.docx
+++ b/Document de cadrage.docx
@@ -15,17 +15,8 @@
           <w:sz w:val="28"/>
           <w:szCs w:val="28"/>
         </w:rPr>
-        <w:t xml:space="preserve">Fadoua </w:t>
-      </w:r>
-      <w:proofErr w:type="spellStart"/>
-      <w:r>
-        <w:rPr>
-          <w:sz w:val="28"/>
-          <w:szCs w:val="28"/>
-        </w:rPr>
-        <w:t>Lachkar</w:t>
-      </w:r>
-      <w:proofErr w:type="spellEnd"/>
+        <w:t>Fadoua LACHKAR</w:t>
+      </w:r>
       <w:r>
         <w:tab/>
       </w:r>
@@ -38,6 +29,9 @@
     </w:p>
     <w:p>
       <w:pPr>
+        <w:tabs>
+          <w:tab w:val="right" w:pos="9072"/>
+        </w:tabs>
         <w:spacing w:after="0"/>
         <w:ind w:firstLine="0"/>
         <w:rPr>
@@ -50,7 +44,14 @@
           <w:sz w:val="28"/>
           <w:szCs w:val="28"/>
         </w:rPr>
-        <w:t>John-Elie Margot</w:t>
+        <w:t>John-Elie MARGOT</w:t>
+      </w:r>
+      <w:r>
+        <w:rPr>
+          <w:sz w:val="28"/>
+          <w:szCs w:val="28"/>
+        </w:rPr>
+        <w:tab/>
       </w:r>
     </w:p>
     <w:p>
@@ -66,8 +67,10 @@
           <w:sz w:val="28"/>
           <w:szCs w:val="28"/>
         </w:rPr>
-        <w:t>Antoine Mulet</w:t>
-      </w:r>
+        <w:t>Antoine MULET</w:t>
+      </w:r>
+      <w:bookmarkStart w:id="0" w:name="_GoBack"/>
+      <w:bookmarkEnd w:id="0"/>
     </w:p>
     <w:p>
       <w:pPr>
@@ -122,15 +125,25 @@
         </w:rPr>
         <w:t>Etude d’événements en finance</w:t>
       </w:r>
-      <w:bookmarkStart w:id="0" w:name="_GoBack"/>
-      <w:bookmarkEnd w:id="0"/>
-    </w:p>
-    <w:p>
-      <w:r>
-        <w:t xml:space="preserve">L’étude d’événements en finance est un procédé couramment utilisé dans la validation de modèle </w:t>
-      </w:r>
-      <w:r>
-        <w:t xml:space="preserve">financier </w:t>
+    </w:p>
+    <w:p>
+      <w:r>
+        <w:t>L’étude d’événements en finance est un procédé couramment utilisé dans la validation de modèle</w:t>
+      </w:r>
+      <w:r>
+        <w:t>s</w:t>
+      </w:r>
+      <w:r>
+        <w:t xml:space="preserve"> </w:t>
+      </w:r>
+      <w:r>
+        <w:t>financier</w:t>
+      </w:r>
+      <w:r>
+        <w:t>s</w:t>
+      </w:r>
+      <w:r>
+        <w:t xml:space="preserve"> </w:t>
       </w:r>
       <w:r>
         <w:t>ainsi que dans la prise de décision conc</w:t>
@@ -177,7 +190,13 @@
         <w:pStyle w:val="Titre1"/>
       </w:pPr>
       <w:r>
-        <w:t>Description technique</w:t>
+        <w:t>D</w:t>
+      </w:r>
+      <w:r>
+        <w:t>escription</w:t>
+      </w:r>
+      <w:r>
+        <w:t xml:space="preserve"> et objectifs</w:t>
       </w:r>
     </w:p>
     <w:p>
@@ -185,6 +204,84 @@
         <w:pStyle w:val="Titre2"/>
       </w:pPr>
       <w:r>
+        <w:t>Description détaillée</w:t>
+      </w:r>
+      <w:r>
+        <w:t xml:space="preserve"> et périmètre</w:t>
+      </w:r>
+    </w:p>
+    <w:p>
+      <w:r>
+        <w:t xml:space="preserve">L’idée générale de notre projet est de confronter la réalité (à travers les données fournies par l’utilisateur) à ce qui se serait passé en </w:t>
+      </w:r>
+      <w:r>
+        <w:t>« </w:t>
+      </w:r>
+      <w:r>
+        <w:t>normalement</w:t>
+      </w:r>
+      <w:r>
+        <w:t> »</w:t>
+      </w:r>
+      <w:r>
+        <w:t>, c’est-à-dire en l’absence d’évé</w:t>
+      </w:r>
+      <w:r>
+        <w:t>nement.</w:t>
+      </w:r>
+      <w:r>
+        <w:t xml:space="preserve"> Pour ce faire, il faut </w:t>
+      </w:r>
+      <w:r>
+        <w:t xml:space="preserve">analyser des données de rentabilité </w:t>
+      </w:r>
+      <w:r>
+        <w:t xml:space="preserve">des titres </w:t>
+      </w:r>
+      <w:r>
+        <w:t>relevées dans une fenêtre temporelle située autour de</w:t>
+      </w:r>
+      <w:r>
+        <w:t xml:space="preserve"> </w:t>
+      </w:r>
+      <w:r>
+        <w:t>l’</w:t>
+      </w:r>
+      <w:r>
+        <w:t xml:space="preserve">événement pour conclure si oui ou non, </w:t>
+      </w:r>
+      <w:r>
+        <w:t xml:space="preserve">cet évènement a </w:t>
+      </w:r>
+      <w:r>
+        <w:t>un impact significatif sur ces mêmes rentabilités. Cette décision sera fondée sur des tests d’hypothèses statistiques qui consistent à rejeter ou à accepter une hypothèse avec un certain degré de confiance.</w:t>
+      </w:r>
+    </w:p>
+    <w:p>
+      <w:r>
+        <w:t>La première étape du t</w:t>
+      </w:r>
+      <w:r>
+        <w:t>ravail est</w:t>
+      </w:r>
+      <w:r>
+        <w:t xml:space="preserve"> de réaliser des transformations mathématiques sur les données brutes supposées complètes (détails à venir dans le </w:t>
+      </w:r>
+      <w:r>
+        <w:lastRenderedPageBreak/>
+        <w:t xml:space="preserve">paragraphe suivant) pour pouvoir leur appliquer un test d’hypothèse bien spécifié. De nouvelles données devront également être simulées selon certains modèles de prévisions. Ces données correspondent à ce qui aurait pu être prédit en l’absence d’événements. Les modèles de base qui devront obligatoirement être implémentés sont au nombre de trois : le modèle de la moyenne, le modèle de marché simplifié et le modèle de marché classique. </w:t>
+      </w:r>
+    </w:p>
+    <w:p>
+      <w:r>
+        <w:t>Dans un second temps nous nous intéresserons aux données fournies par l’utilisateur. Certaines peuvent être absentes car ces données n’existent tout simplement pas, par exemple il est courant qu’une entreprise ne soit pas cotée certains jours. Une partie importante de notre travail sera donc de les simuler en utilisant des modèles financiers adaptés, l’intérêt étant d’augmenter la fiabilité des tests.</w:t>
+      </w:r>
+    </w:p>
+    <w:p>
+      <w:pPr>
+        <w:pStyle w:val="Titre2"/>
+      </w:pPr>
+      <w:r>
         <w:t>Outil livrable</w:t>
       </w:r>
     </w:p>
@@ -199,7 +296,7 @@
         <w:t>’ajouter une fonctionnalité « Etude d’événements » à Excel</w:t>
       </w:r>
       <w:r>
-        <w:t xml:space="preserve"> sous la forme d’une macro Excel</w:t>
+        <w:t xml:space="preserve"> sous la forme d’une macro</w:t>
       </w:r>
       <w:r>
         <w:t xml:space="preserve"> écrite en Visual Basic</w:t>
@@ -211,88 +308,34 @@
         <w:t xml:space="preserve">Concrètement, un nouvel onglet sera ajouté à l’interface utilisateur d’Excel. </w:t>
       </w:r>
       <w:r>
-        <w:t>Ce programme aura pour but d’analyser des données de rentabilité liées à des événements pour conclure si oui ou non, ces événements ont un impact significatif sur ces mêmes rentabilités. Cette décision sera fondée sur des tests d’hypothèses statistiques qui consistent à rejeter ou à accepter une hypothèse avec un certain degré de confiance.</w:t>
-      </w:r>
-      <w:r>
-        <w:t xml:space="preserve"> </w:t>
-      </w:r>
-      <w:r>
-        <w:t>Plusieurs options seront configurables par l’utilisateur, par exemple la taille de la fenêtre d’événement ou encore la norme (ou modèle) utilisé</w:t>
-      </w:r>
-      <w:r>
-        <w:t>e</w:t>
-      </w:r>
-      <w:r>
-        <w:t xml:space="preserve"> dans les calculs.</w:t>
-      </w:r>
-    </w:p>
-    <w:p>
-      <w:pPr>
-        <w:pStyle w:val="Titre2"/>
-      </w:pPr>
-      <w:r>
-        <w:lastRenderedPageBreak/>
-        <w:t>Processus de travail</w:t>
-      </w:r>
-    </w:p>
-    <w:p>
-      <w:r>
-        <w:t>L’idée générale de notre projet</w:t>
-      </w:r>
-      <w:r>
-        <w:t xml:space="preserve"> est de confronter la réalité (à travers les données fournies par l’</w:t>
-      </w:r>
-      <w:r>
-        <w:t>utilisateur) à ce qui se serait passé en l’absence d’évènement.</w:t>
-      </w:r>
-    </w:p>
-    <w:p>
-      <w:r>
-        <w:t>La première étape du t</w:t>
-      </w:r>
-      <w:r>
-        <w:t>ravail sera de réaliser des</w:t>
-      </w:r>
-      <w:r>
-        <w:t xml:space="preserve"> transformations mathématiques sur les données brutes pour pouvoir </w:t>
-      </w:r>
-      <w:r>
-        <w:t xml:space="preserve">leur </w:t>
-      </w:r>
-      <w:r>
-        <w:t>appl</w:t>
-      </w:r>
-      <w:r>
-        <w:t>iquer un test d’hypothèse bien spécifié</w:t>
-      </w:r>
-      <w:r>
-        <w:t xml:space="preserve">. De nouvelles données devront également être </w:t>
-      </w:r>
-      <w:r>
-        <w:t>simulées selon certains modèles de prévisions. Ces données correspondent à ce qui aurait pu être prédit en l’absence d’événements. Les modèles de base qui devront obligatoirement être implémentés sont au nombre de trois : le modèle de la moyenne, le modèle de marché simplifié et le modèle de marché</w:t>
-      </w:r>
-      <w:r>
-        <w:t xml:space="preserve"> classique</w:t>
-      </w:r>
-      <w:r>
-        <w:t xml:space="preserve">. </w:t>
-      </w:r>
-    </w:p>
-    <w:p>
-      <w:r>
-        <w:t>Dans un second temps nous nous intéresseront aux données fournies par l’utilisateur. C</w:t>
-      </w:r>
-      <w:r>
-        <w:t>ertaine</w:t>
-      </w:r>
-      <w:r>
-        <w:t xml:space="preserve">s pourront être absentes et une </w:t>
-      </w:r>
-      <w:r>
-        <w:t>partie du travail sera de les simuler en utilisant</w:t>
-      </w:r>
-      <w:r>
-        <w:t xml:space="preserve"> différents modèles financiers.</w:t>
+        <w:t>Plusieurs options seront configurables par l’utilisateur</w:t>
+      </w:r>
+      <w:r>
+        <w:t xml:space="preserve"> dans un menu. P</w:t>
+      </w:r>
+      <w:r>
+        <w:t>ar exemple</w:t>
+      </w:r>
+      <w:r>
+        <w:t>,</w:t>
+      </w:r>
+      <w:r>
+        <w:t xml:space="preserve"> la taille de la fenêtre </w:t>
+      </w:r>
+      <w:r>
+        <w:t>autour de l</w:t>
+      </w:r>
+      <w:r>
+        <w:t>’é</w:t>
+      </w:r>
+      <w:r>
+        <w:t>vénement ou encore le modèle utilisé</w:t>
+      </w:r>
+      <w:r>
+        <w:t xml:space="preserve"> dans les calculs en feront partie.</w:t>
+      </w:r>
+      <w:r>
+        <w:t xml:space="preserve"> Les résultats seront affichés dans des fenêtres dédiées et des graphiques synthétisant les résultats seront générés.</w:t>
       </w:r>
     </w:p>
     <w:p>
@@ -379,17 +422,14 @@
         <w:contextualSpacing w:val="0"/>
       </w:pPr>
       <w:r>
+        <w:lastRenderedPageBreak/>
         <w:t>Lors de la troisième phase, nous allons implémenter l’outil final. Il sera développé de manière incrémentale : du plus simple au plus complexe. Notre projet étant orienté recherche, cette troisième phase n’a pas de fin déterminée car des modèles de plus en plus élaborés pourront être utilisés.</w:t>
       </w:r>
       <w:r>
         <w:t xml:space="preserve"> </w:t>
       </w:r>
       <w:r>
-        <w:t xml:space="preserve">Néanmoins, nous espérons avoir un outil fonctionnel et proposant les </w:t>
-      </w:r>
-      <w:r>
-        <w:lastRenderedPageBreak/>
-        <w:t xml:space="preserve">fonctionnalités de base </w:t>
+        <w:t xml:space="preserve">Néanmoins, nous espérons avoir un outil fonctionnel et proposant les fonctionnalités de base </w:t>
       </w:r>
       <w:r>
         <w:t xml:space="preserve">évoquées plus tôt dans ce document </w:t>
@@ -410,7 +450,13 @@
         <w:t>La dernière phase sera la rédaction de la documentation. Une documentation utilisateur devra impérativement être réalisée pour décrire clairement les fonctionnalités et la manière d’utiliser notre logiciel. Du temps devra aussi être dédié à la rédaction du document technique à remettre aux encadrants pour l’évaluation du projet.</w:t>
       </w:r>
       <w:r>
-        <w:t xml:space="preserve"> Bien sûr cette phase pourra être commencée avant la fin de la troisième phase.</w:t>
+        <w:t xml:space="preserve"> Bien sûr cette phase pourra </w:t>
+      </w:r>
+      <w:r>
+        <w:t xml:space="preserve">et devra </w:t>
+      </w:r>
+      <w:r>
+        <w:t>être commencée avant la fin de la troisième phase.</w:t>
       </w:r>
     </w:p>
     <w:p>
@@ -514,6 +560,7 @@
     </w:p>
     <w:p>
       <w:r>
+        <w:lastRenderedPageBreak/>
         <w:t xml:space="preserve">Le second risque réside dans l’utilisation d’outils qui ne nous sont pas familiers. Cependant, </w:t>
       </w:r>
       <w:r>
@@ -537,7 +584,6 @@
         <w:pStyle w:val="Titre2"/>
       </w:pPr>
       <w:r>
-        <w:lastRenderedPageBreak/>
         <w:t xml:space="preserve"> </w:t>
       </w:r>
       <w:r>

</xml_diff>

<commit_message>
ajout numero page doc cadrage
</commit_message>
<xml_diff>
--- a/Document de cadrage.docx
+++ b/Document de cadrage.docx
@@ -69,8 +69,6 @@
         </w:rPr>
         <w:t>Antoine MULET</w:t>
       </w:r>
-      <w:bookmarkStart w:id="0" w:name="_GoBack"/>
-      <w:bookmarkEnd w:id="0"/>
     </w:p>
     <w:p>
       <w:pPr>
@@ -209,6 +207,8 @@
       <w:r>
         <w:t xml:space="preserve"> et périmètre</w:t>
       </w:r>
+      <w:bookmarkStart w:id="0" w:name="_GoBack"/>
+      <w:bookmarkEnd w:id="0"/>
     </w:p>
     <w:p>
       <w:r>
@@ -613,13 +613,109 @@
       </w:r>
     </w:p>
     <w:sectPr>
+      <w:footerReference w:type="default" r:id="rId8"/>
       <w:pgSz w:w="11906" w:h="16838"/>
-      <w:pgMar w:top="1417" w:right="1417" w:bottom="1417" w:left="1417" w:header="708" w:footer="708" w:gutter="0"/>
+      <w:pgMar w:top="1417" w:right="1417" w:bottom="1417" w:left="1417" w:header="709" w:footer="397" w:gutter="0"/>
       <w:cols w:space="708"/>
       <w:docGrid w:linePitch="360"/>
     </w:sectPr>
   </w:body>
 </w:document>
+</file>
+
+<file path=word/endnotes.xml><?xml version="1.0" encoding="utf-8"?>
+<w:endnotes xmlns:wpc="http://schemas.microsoft.com/office/word/2010/wordprocessingCanvas" xmlns:mc="http://schemas.openxmlformats.org/markup-compatibility/2006" xmlns:o="urn:schemas-microsoft-com:office:office" xmlns:r="http://schemas.openxmlformats.org/officeDocument/2006/relationships" xmlns:m="http://schemas.openxmlformats.org/officeDocument/2006/math" xmlns:v="urn:schemas-microsoft-com:vml" xmlns:wp14="http://schemas.microsoft.com/office/word/2010/wordprocessingDrawing" xmlns:wp="http://schemas.openxmlformats.org/drawingml/2006/wordprocessingDrawing" xmlns:w10="urn:schemas-microsoft-com:office:word" xmlns:w="http://schemas.openxmlformats.org/wordprocessingml/2006/main" xmlns:w14="http://schemas.microsoft.com/office/word/2010/wordml" xmlns:wpg="http://schemas.microsoft.com/office/word/2010/wordprocessingGroup" xmlns:wpi="http://schemas.microsoft.com/office/word/2010/wordprocessingInk" xmlns:wne="http://schemas.microsoft.com/office/word/2006/wordml" xmlns:wps="http://schemas.microsoft.com/office/word/2010/wordprocessingShape" mc:Ignorable="w14 wp14">
+  <w:endnote w:type="separator" w:id="-1">
+    <w:p>
+      <w:pPr>
+        <w:spacing w:after="0" w:line="240" w:lineRule="auto"/>
+      </w:pPr>
+      <w:r>
+        <w:separator/>
+      </w:r>
+    </w:p>
+  </w:endnote>
+  <w:endnote w:type="continuationSeparator" w:id="0">
+    <w:p>
+      <w:pPr>
+        <w:spacing w:after="0" w:line="240" w:lineRule="auto"/>
+      </w:pPr>
+      <w:r>
+        <w:continuationSeparator/>
+      </w:r>
+    </w:p>
+  </w:endnote>
+</w:endnotes>
+</file>
+
+<file path=word/footer1.xml><?xml version="1.0" encoding="utf-8"?>
+<w:ftr xmlns:wpc="http://schemas.microsoft.com/office/word/2010/wordprocessingCanvas" xmlns:mc="http://schemas.openxmlformats.org/markup-compatibility/2006" xmlns:o="urn:schemas-microsoft-com:office:office" xmlns:r="http://schemas.openxmlformats.org/officeDocument/2006/relationships" xmlns:m="http://schemas.openxmlformats.org/officeDocument/2006/math" xmlns:v="urn:schemas-microsoft-com:vml" xmlns:wp14="http://schemas.microsoft.com/office/word/2010/wordprocessingDrawing" xmlns:wp="http://schemas.openxmlformats.org/drawingml/2006/wordprocessingDrawing" xmlns:w10="urn:schemas-microsoft-com:office:word" xmlns:w="http://schemas.openxmlformats.org/wordprocessingml/2006/main" xmlns:w14="http://schemas.microsoft.com/office/word/2010/wordml" xmlns:wpg="http://schemas.microsoft.com/office/word/2010/wordprocessingGroup" xmlns:wpi="http://schemas.microsoft.com/office/word/2010/wordprocessingInk" xmlns:wne="http://schemas.microsoft.com/office/word/2006/wordml" xmlns:wps="http://schemas.microsoft.com/office/word/2010/wordprocessingShape" mc:Ignorable="w14 wp14">
+  <w:sdt>
+    <w:sdtPr>
+      <w:id w:val="1869644328"/>
+      <w:docPartObj>
+        <w:docPartGallery w:val="Page Numbers (Bottom of Page)"/>
+        <w:docPartUnique/>
+      </w:docPartObj>
+    </w:sdtPr>
+    <w:sdtContent>
+      <w:p>
+        <w:pPr>
+          <w:pStyle w:val="Pieddepage"/>
+          <w:jc w:val="center"/>
+        </w:pPr>
+        <w:r>
+          <w:fldChar w:fldCharType="begin"/>
+        </w:r>
+        <w:r>
+          <w:instrText>PAGE   \* MERGEFORMAT</w:instrText>
+        </w:r>
+        <w:r>
+          <w:fldChar w:fldCharType="separate"/>
+        </w:r>
+        <w:r>
+          <w:rPr>
+            <w:noProof/>
+          </w:rPr>
+          <w:t>2</w:t>
+        </w:r>
+        <w:r>
+          <w:fldChar w:fldCharType="end"/>
+        </w:r>
+      </w:p>
+    </w:sdtContent>
+  </w:sdt>
+  <w:p>
+    <w:pPr>
+      <w:pStyle w:val="Pieddepage"/>
+    </w:pPr>
+  </w:p>
+</w:ftr>
+</file>
+
+<file path=word/footnotes.xml><?xml version="1.0" encoding="utf-8"?>
+<w:footnotes xmlns:wpc="http://schemas.microsoft.com/office/word/2010/wordprocessingCanvas" xmlns:mc="http://schemas.openxmlformats.org/markup-compatibility/2006" xmlns:o="urn:schemas-microsoft-com:office:office" xmlns:r="http://schemas.openxmlformats.org/officeDocument/2006/relationships" xmlns:m="http://schemas.openxmlformats.org/officeDocument/2006/math" xmlns:v="urn:schemas-microsoft-com:vml" xmlns:wp14="http://schemas.microsoft.com/office/word/2010/wordprocessingDrawing" xmlns:wp="http://schemas.openxmlformats.org/drawingml/2006/wordprocessingDrawing" xmlns:w10="urn:schemas-microsoft-com:office:word" xmlns:w="http://schemas.openxmlformats.org/wordprocessingml/2006/main" xmlns:w14="http://schemas.microsoft.com/office/word/2010/wordml" xmlns:wpg="http://schemas.microsoft.com/office/word/2010/wordprocessingGroup" xmlns:wpi="http://schemas.microsoft.com/office/word/2010/wordprocessingInk" xmlns:wne="http://schemas.microsoft.com/office/word/2006/wordml" xmlns:wps="http://schemas.microsoft.com/office/word/2010/wordprocessingShape" mc:Ignorable="w14 wp14">
+  <w:footnote w:type="separator" w:id="-1">
+    <w:p>
+      <w:pPr>
+        <w:spacing w:after="0" w:line="240" w:lineRule="auto"/>
+      </w:pPr>
+      <w:r>
+        <w:separator/>
+      </w:r>
+    </w:p>
+  </w:footnote>
+  <w:footnote w:type="continuationSeparator" w:id="0">
+    <w:p>
+      <w:pPr>
+        <w:spacing w:after="0" w:line="240" w:lineRule="auto"/>
+      </w:pPr>
+      <w:r>
+        <w:continuationSeparator/>
+      </w:r>
+    </w:p>
+  </w:footnote>
+</w:footnotes>
 </file>
 
 <file path=word/numbering.xml><?xml version="1.0" encoding="utf-8"?>
@@ -1356,6 +1452,86 @@
       <w:szCs w:val="56"/>
     </w:rPr>
   </w:style>
+  <w:style w:type="paragraph" w:styleId="Textedebulles">
+    <w:name w:val="Balloon Text"/>
+    <w:basedOn w:val="Normal"/>
+    <w:link w:val="TextedebullesCar"/>
+    <w:uiPriority w:val="99"/>
+    <w:semiHidden/>
+    <w:unhideWhenUsed/>
+    <w:rsid w:val="005E6201"/>
+    <w:pPr>
+      <w:spacing w:after="0" w:line="240" w:lineRule="auto"/>
+    </w:pPr>
+    <w:rPr>
+      <w:rFonts w:ascii="Tahoma" w:hAnsi="Tahoma" w:cs="Tahoma"/>
+      <w:sz w:val="16"/>
+      <w:szCs w:val="16"/>
+    </w:rPr>
+  </w:style>
+  <w:style w:type="character" w:customStyle="1" w:styleId="TextedebullesCar">
+    <w:name w:val="Texte de bulles Car"/>
+    <w:basedOn w:val="Policepardfaut"/>
+    <w:link w:val="Textedebulles"/>
+    <w:uiPriority w:val="99"/>
+    <w:semiHidden/>
+    <w:rsid w:val="005E6201"/>
+    <w:rPr>
+      <w:rFonts w:ascii="Tahoma" w:hAnsi="Tahoma" w:cs="Tahoma"/>
+      <w:sz w:val="16"/>
+      <w:szCs w:val="16"/>
+    </w:rPr>
+  </w:style>
+  <w:style w:type="paragraph" w:styleId="En-tte">
+    <w:name w:val="header"/>
+    <w:basedOn w:val="Normal"/>
+    <w:link w:val="En-tteCar"/>
+    <w:uiPriority w:val="99"/>
+    <w:unhideWhenUsed/>
+    <w:rsid w:val="005E6201"/>
+    <w:pPr>
+      <w:tabs>
+        <w:tab w:val="center" w:pos="4536"/>
+        <w:tab w:val="right" w:pos="9072"/>
+      </w:tabs>
+      <w:spacing w:after="0" w:line="240" w:lineRule="auto"/>
+    </w:pPr>
+  </w:style>
+  <w:style w:type="character" w:customStyle="1" w:styleId="En-tteCar">
+    <w:name w:val="En-tête Car"/>
+    <w:basedOn w:val="Policepardfaut"/>
+    <w:link w:val="En-tte"/>
+    <w:uiPriority w:val="99"/>
+    <w:rsid w:val="005E6201"/>
+    <w:rPr>
+      <w:sz w:val="26"/>
+    </w:rPr>
+  </w:style>
+  <w:style w:type="paragraph" w:styleId="Pieddepage">
+    <w:name w:val="footer"/>
+    <w:basedOn w:val="Normal"/>
+    <w:link w:val="PieddepageCar"/>
+    <w:uiPriority w:val="99"/>
+    <w:unhideWhenUsed/>
+    <w:rsid w:val="005E6201"/>
+    <w:pPr>
+      <w:tabs>
+        <w:tab w:val="center" w:pos="4536"/>
+        <w:tab w:val="right" w:pos="9072"/>
+      </w:tabs>
+      <w:spacing w:after="0" w:line="240" w:lineRule="auto"/>
+    </w:pPr>
+  </w:style>
+  <w:style w:type="character" w:customStyle="1" w:styleId="PieddepageCar">
+    <w:name w:val="Pied de page Car"/>
+    <w:basedOn w:val="Policepardfaut"/>
+    <w:link w:val="Pieddepage"/>
+    <w:uiPriority w:val="99"/>
+    <w:rsid w:val="005E6201"/>
+    <w:rPr>
+      <w:sz w:val="26"/>
+    </w:rPr>
+  </w:style>
 </w:styles>
 </file>
 
@@ -1674,6 +1850,86 @@
       <w:kern w:val="28"/>
       <w:sz w:val="56"/>
       <w:szCs w:val="56"/>
+    </w:rPr>
+  </w:style>
+  <w:style w:type="paragraph" w:styleId="Textedebulles">
+    <w:name w:val="Balloon Text"/>
+    <w:basedOn w:val="Normal"/>
+    <w:link w:val="TextedebullesCar"/>
+    <w:uiPriority w:val="99"/>
+    <w:semiHidden/>
+    <w:unhideWhenUsed/>
+    <w:rsid w:val="005E6201"/>
+    <w:pPr>
+      <w:spacing w:after="0" w:line="240" w:lineRule="auto"/>
+    </w:pPr>
+    <w:rPr>
+      <w:rFonts w:ascii="Tahoma" w:hAnsi="Tahoma" w:cs="Tahoma"/>
+      <w:sz w:val="16"/>
+      <w:szCs w:val="16"/>
+    </w:rPr>
+  </w:style>
+  <w:style w:type="character" w:customStyle="1" w:styleId="TextedebullesCar">
+    <w:name w:val="Texte de bulles Car"/>
+    <w:basedOn w:val="Policepardfaut"/>
+    <w:link w:val="Textedebulles"/>
+    <w:uiPriority w:val="99"/>
+    <w:semiHidden/>
+    <w:rsid w:val="005E6201"/>
+    <w:rPr>
+      <w:rFonts w:ascii="Tahoma" w:hAnsi="Tahoma" w:cs="Tahoma"/>
+      <w:sz w:val="16"/>
+      <w:szCs w:val="16"/>
+    </w:rPr>
+  </w:style>
+  <w:style w:type="paragraph" w:styleId="En-tte">
+    <w:name w:val="header"/>
+    <w:basedOn w:val="Normal"/>
+    <w:link w:val="En-tteCar"/>
+    <w:uiPriority w:val="99"/>
+    <w:unhideWhenUsed/>
+    <w:rsid w:val="005E6201"/>
+    <w:pPr>
+      <w:tabs>
+        <w:tab w:val="center" w:pos="4536"/>
+        <w:tab w:val="right" w:pos="9072"/>
+      </w:tabs>
+      <w:spacing w:after="0" w:line="240" w:lineRule="auto"/>
+    </w:pPr>
+  </w:style>
+  <w:style w:type="character" w:customStyle="1" w:styleId="En-tteCar">
+    <w:name w:val="En-tête Car"/>
+    <w:basedOn w:val="Policepardfaut"/>
+    <w:link w:val="En-tte"/>
+    <w:uiPriority w:val="99"/>
+    <w:rsid w:val="005E6201"/>
+    <w:rPr>
+      <w:sz w:val="26"/>
+    </w:rPr>
+  </w:style>
+  <w:style w:type="paragraph" w:styleId="Pieddepage">
+    <w:name w:val="footer"/>
+    <w:basedOn w:val="Normal"/>
+    <w:link w:val="PieddepageCar"/>
+    <w:uiPriority w:val="99"/>
+    <w:unhideWhenUsed/>
+    <w:rsid w:val="005E6201"/>
+    <w:pPr>
+      <w:tabs>
+        <w:tab w:val="center" w:pos="4536"/>
+        <w:tab w:val="right" w:pos="9072"/>
+      </w:tabs>
+      <w:spacing w:after="0" w:line="240" w:lineRule="auto"/>
+    </w:pPr>
+  </w:style>
+  <w:style w:type="character" w:customStyle="1" w:styleId="PieddepageCar">
+    <w:name w:val="Pied de page Car"/>
+    <w:basedOn w:val="Policepardfaut"/>
+    <w:link w:val="Pieddepage"/>
+    <w:uiPriority w:val="99"/>
+    <w:rsid w:val="005E6201"/>
+    <w:rPr>
+      <w:sz w:val="26"/>
     </w:rPr>
   </w:style>
 </w:styles>

</xml_diff>